<commit_message>
committing current version; ready for Rosa
</commit_message>
<xml_diff>
--- a/TRI-DN-16-11.docx
+++ b/TRI-DN-16-11.docx
@@ -1868,23 +1868,7 @@
         <w:t>f</w:t>
       </w:r>
       <w:r>
-        <w:t xml:space="preserve">acility, beam will be shared between the existing meson hall users (beamline 1A) and the new UCN line (beamline 1U). The UCN line is designed to take up to one-third of the total current, for example 40 </w:t>
-      </w:r>
-      <w:proofErr w:type="spellStart"/>
-      <w:r>
-        <w:t>μA</w:t>
-      </w:r>
-      <w:proofErr w:type="spellEnd"/>
-      <w:r>
-        <w:t xml:space="preserve"> to UCN and 80 </w:t>
-      </w:r>
-      <w:proofErr w:type="spellStart"/>
-      <w:r>
-        <w:t>μA</w:t>
-      </w:r>
-      <w:proofErr w:type="spellEnd"/>
-      <w:r>
-        <w:t xml:space="preserve"> to the meson hall, as shown here:</w:t>
+        <w:t>acility, beam will be shared between the existing meson hall users (beamline 1A) and the new UCN line (beamline 1U). The UCN line is designed to take up to one-third of the total current, for example 40 μA to UCN and 80 μA to the meson hall, as shown here:</w:t>
       </w:r>
     </w:p>
     <w:p/>
@@ -1964,13 +1948,8 @@
                               <w:fldChar w:fldCharType="end"/>
                             </w:r>
                             <w:r>
-                              <w:t xml:space="preserve">: UCN </w:t>
+                              <w:t>: UCN beamline</w:t>
                             </w:r>
-                            <w:proofErr w:type="spellStart"/>
-                            <w:r>
-                              <w:t>beamline</w:t>
-                            </w:r>
-                            <w:proofErr w:type="spellEnd"/>
                           </w:p>
                         </w:txbxContent>
                       </wps:txbx>
@@ -2190,15 +2169,7 @@
                               <w:fldChar w:fldCharType="end"/>
                             </w:r>
                             <w:r>
-                              <w:t xml:space="preserve">: scheme for dividing beam between </w:t>
-                            </w:r>
-                            <w:proofErr w:type="spellStart"/>
-                            <w:r>
-                              <w:t>beamline</w:t>
-                            </w:r>
-                            <w:proofErr w:type="spellEnd"/>
-                            <w:r>
-                              <w:t xml:space="preserve"> 1A and 1U.  In final configuration 1/3 of beam buckets go to 1U.</w:t>
+                              <w:t>: scheme for dividing beam between beamline 1A and 1U.  In final configuration 1/3 of beam buckets go to 1U.</w:t>
                             </w:r>
                             <w:r>
                               <w:t xml:space="preserve"> Note the kicker magnet must ramp up and down within the blanking notches.</w:t>
@@ -2340,16 +2311,11 @@
       <w:r>
         <w:t xml:space="preserve">To deflect a beam bucket to UCN, the kicker magnet ramps up during the 50 μs blanking interval, deflects the bucket to the UCN </w:t>
       </w:r>
-      <w:proofErr w:type="spellStart"/>
       <w:r>
         <w:t>beam</w:t>
       </w:r>
       <w:r>
-        <w:t>line</w:t>
-      </w:r>
-      <w:proofErr w:type="spellEnd"/>
-      <w:r>
-        <w:t>, then ramps down again in the 50</w:t>
+        <w:t>line, then ramps down again in the 50</w:t>
       </w:r>
       <w:r>
         <w:t xml:space="preserve"> μ</w:t>
@@ -2385,35 +2351,11 @@
     <w:p/>
     <w:p>
       <w:r>
-        <w:t xml:space="preserve">It is also important to measure the amount of beam present during the blanking notch. During this time, the beam sweeps from the straight-through port of the septum magnet to the magnetic field section that deflects the beam to UCN (see picture in appendix). If any beam is present during the sweep, it will hit the steel of the septum. The slower the beam sweeps, the more will be spilled on the septum. Assuming the slowest of 50 μs for the full sweep, the beam will cross the septum steel and beam pipe wall during the time from 18 μs to 32 μs after firing the kicker. In this interval the beam current should be below 430 </w:t>
-      </w:r>
-      <w:proofErr w:type="spellStart"/>
-      <w:r>
-        <w:t>nA</w:t>
-      </w:r>
-      <w:proofErr w:type="spellEnd"/>
-      <w:r>
-        <w:t xml:space="preserve"> to limit the spill onto septum to 1 </w:t>
-      </w:r>
-      <w:proofErr w:type="spellStart"/>
-      <w:r>
-        <w:t>nA</w:t>
-      </w:r>
-      <w:proofErr w:type="spellEnd"/>
-      <w:r>
-        <w:t xml:space="preserve"> averaged over the UCN cycle. If the beam monitor indicates notch contamination exceeding this </w:t>
+        <w:t xml:space="preserve">It is also important to measure the amount of beam present during the blanking notch. During this time, the beam sweeps from the straight-through port of the septum magnet to the magnetic field section that deflects the beam to UCN (see picture in appendix). If any beam is present during the sweep, it will hit the steel of the septum. The slower the beam sweeps, the more will be spilled on the septum. Assuming the slowest of 50 μs for the full sweep, the beam will cross the septum steel and beam pipe wall during the time from 18 μs to 32 μs after firing the kicker. In this interval the beam current should be below 430 nA to limit the spill onto septum to 1 nA averaged over the UCN cycle. If the beam monitor indicates notch contamination exceeding this </w:t>
       </w:r>
       <w:r>
         <w:lastRenderedPageBreak/>
-        <w:t xml:space="preserve">limit, we can blank the kicker trigger and not kick until the contamination is once again under the limit. For good signal to noise ratio, the 430 </w:t>
-      </w:r>
-      <w:proofErr w:type="spellStart"/>
-      <w:r>
-        <w:t>nA</w:t>
-      </w:r>
-      <w:proofErr w:type="spellEnd"/>
-      <w:r>
-        <w:t xml:space="preserve"> limit based on long term beam spills could be be measured with several seconds of averaging. Spills large enough to cause a radiation trip of the cyclotron will be detected by the nearby TRIUMF beam spill monitors.</w:t>
+        <w:t>limit, we can blank the kicker trigger and not kick until the contamination is once again under the limit. For good signal to noise ratio, the 430 nA limit based on long term beam spills could be be measured with several seconds of averaging. Spills large enough to cause a radiation trip of the cyclotron will be detected by the nearby TRIUMF beam spill monitors.</w:t>
       </w:r>
     </w:p>
     <w:p/>
@@ -2451,21 +2393,7 @@
         <w:rPr>
           <w:szCs w:val="24"/>
         </w:rPr>
-        <w:t xml:space="preserve"> UCN cycle, where we want to put beam onto the UCN target for 1 minute (to produce UCNs) and then have a </w:t>
-      </w:r>
-      <w:proofErr w:type="gramStart"/>
-      <w:r>
-        <w:rPr>
-          <w:szCs w:val="24"/>
-        </w:rPr>
-        <w:t>3 minute</w:t>
-      </w:r>
-      <w:proofErr w:type="gramEnd"/>
-      <w:r>
-        <w:rPr>
-          <w:szCs w:val="24"/>
-        </w:rPr>
-        <w:t xml:space="preserve"> period to do measurements of the UCNs.  This 1-minute ON, 3-minute OFF cycle would then be continuously rep</w:t>
+        <w:t xml:space="preserve"> UCN cycle, where we want to put beam onto the UCN target for 1 minute (to produce UCNs) and then have a 3 minute period to do measurements of the UCNs.  This 1-minute ON, 3-minute OFF cycle would then be continuously rep</w:t>
       </w:r>
       <w:r>
         <w:rPr>
@@ -2477,29 +2405,13 @@
     <w:p/>
     <w:p>
       <w:r>
-        <w:t xml:space="preserve">We will start this note by listing the expected modes of UCN </w:t>
-      </w:r>
-      <w:proofErr w:type="spellStart"/>
-      <w:r>
-        <w:t>beamline</w:t>
-      </w:r>
-      <w:proofErr w:type="spellEnd"/>
-      <w:r>
-        <w:t xml:space="preserve"> operation.  We will then describe the proposed control system to allow this operation.</w:t>
+        <w:t>We will start this note by listing the expected modes of UCN beamline operation.  We will then describe the proposed control system to allow this operation.</w:t>
       </w:r>
     </w:p>
     <w:p/>
     <w:p>
       <w:r>
-        <w:t xml:space="preserve">One final point: this document does largely not deal with the questions of machine protection associated with UCN </w:t>
-      </w:r>
-      <w:proofErr w:type="spellStart"/>
-      <w:r>
-        <w:t>beamline</w:t>
-      </w:r>
-      <w:proofErr w:type="spellEnd"/>
-      <w:r>
-        <w:t xml:space="preserve"> operation; that issue will be dealt with in another document.  The only exception to this is that our measurement of the 1VM4 signal will provide protection against two failure modes (mistimed kicks and dirty beam blanking periods); we will describe that system in this note.</w:t>
+        <w:t>One final point: this document does largely not deal with the questions of machine protection associated with UCN beamline operation; that issue will be dealt with in another document.  The only exception to this is that our measurement of the 1VM4 signal will provide protection against two failure modes (mistimed kicks and dirty beam blanking periods); we will describe that system in this note.</w:t>
       </w:r>
     </w:p>
     <w:p/>
@@ -2517,25 +2429,7 @@
           <w:sz w:val="32"/>
           <w:szCs w:val="32"/>
         </w:rPr>
-        <w:t xml:space="preserve">Summary of UCN </w:t>
-      </w:r>
-      <w:proofErr w:type="spellStart"/>
-      <w:r>
-        <w:rPr>
-          <w:b/>
-          <w:sz w:val="32"/>
-          <w:szCs w:val="32"/>
-        </w:rPr>
-        <w:t>beamline</w:t>
-      </w:r>
-      <w:proofErr w:type="spellEnd"/>
-      <w:r>
-        <w:rPr>
-          <w:b/>
-          <w:sz w:val="32"/>
-          <w:szCs w:val="32"/>
-        </w:rPr>
-        <w:t xml:space="preserve"> operating modes</w:t>
+        <w:t>Summary of UCN beamline operating modes</w:t>
       </w:r>
     </w:p>
     <w:p/>
@@ -2557,15 +2451,7 @@
         </w:numPr>
       </w:pPr>
       <w:r>
-        <w:t xml:space="preserve">Beam optics commissioning: kicker magnet will be in ‘DC mode’ where all beam 1V beam is directed down </w:t>
-      </w:r>
-      <w:proofErr w:type="spellStart"/>
-      <w:r>
-        <w:t>beamline</w:t>
-      </w:r>
-      <w:proofErr w:type="spellEnd"/>
-      <w:r>
-        <w:t xml:space="preserve"> 1U; the kicker magnet will be essentially a bending magnet in this case.  </w:t>
+        <w:t xml:space="preserve">Beam optics commissioning: kicker magnet will be in ‘DC mode’ where all beam 1V beam is directed down beamline 1U; the kicker magnet will be essentially a bending magnet in this case.  </w:t>
       </w:r>
       <w:r>
         <w:t xml:space="preserve">This also means that we will be in single user mode, with no beam getting directed to 1A.  </w:t>
@@ -2574,15 +2460,7 @@
         <w:t xml:space="preserve">We will want to direct very small </w:t>
       </w:r>
       <w:r>
-        <w:t>(~</w:t>
-      </w:r>
-      <w:proofErr w:type="spellStart"/>
-      <w:r>
-        <w:t>nA</w:t>
-      </w:r>
-      <w:proofErr w:type="spellEnd"/>
-      <w:r>
-        <w:t>) beam current to UCN target.</w:t>
+        <w:t>(~nA) beam current to UCN target.</w:t>
       </w:r>
     </w:p>
     <w:p>
@@ -2609,23 +2487,7 @@
         </w:numPr>
       </w:pPr>
       <w:r>
-        <w:t xml:space="preserve">UCN source commissioning: kicker magnet will be in regular kicking mode, where we kick a fraction of beam buckets to 1U; </w:t>
-      </w:r>
-      <w:proofErr w:type="spellStart"/>
-      <w:r>
-        <w:t>beamline</w:t>
-      </w:r>
-      <w:proofErr w:type="spellEnd"/>
-      <w:r>
-        <w:t xml:space="preserve"> 1A experiments with get most of the beam.  We will start by requesting ~1uA of average beam to 1U; this means that we will kick 1 beam bucket out of 120 (assuming 120uA overall beam current).   Sometimes we will request continual beam on target.  Other times we will request either a single </w:t>
-      </w:r>
-      <w:proofErr w:type="gramStart"/>
-      <w:r>
-        <w:t>1 minute</w:t>
-      </w:r>
-      <w:proofErr w:type="gramEnd"/>
-      <w:r>
-        <w:t xml:space="preserve"> period of beam or repeating cycles of 1 minute ON / 3 minute OFF.</w:t>
+        <w:t>UCN source commissioning: kicker magnet will be in regular kicking mode, where we kick a fraction of beam buckets to 1U; beamline 1A experiments with get most of the beam.  We will start by requesting ~1uA of average beam to 1U; this means that we will kick 1 beam bucket out of 120 (assuming 120uA overall beam current).   Sometimes we will request continual beam on target.  Other times we will request either a single 1 minute period of beam or repeating cycles of 1 minute ON / 3 minute OFF.</w:t>
       </w:r>
     </w:p>
     <w:p>
@@ -2698,10 +2560,10 @@
           <w:noProof/>
         </w:rPr>
         <w:drawing>
-          <wp:inline distT="0" distB="0" distL="0" distR="0" wp14:anchorId="0719B462" wp14:editId="659F4BC1">
-            <wp:extent cx="5943600" cy="3090545"/>
-            <wp:effectExtent l="0" t="0" r="0" b="8255"/>
-            <wp:docPr id="7" name="Picture 7"/>
+          <wp:inline distT="0" distB="0" distL="0" distR="0" wp14:anchorId="0F26E6E9" wp14:editId="627E74A5">
+            <wp:extent cx="5943600" cy="3497580"/>
+            <wp:effectExtent l="0" t="0" r="0" b="7620"/>
+            <wp:docPr id="11" name="Picture 11"/>
             <wp:cNvGraphicFramePr>
               <a:graphicFrameLocks xmlns:a="http://schemas.openxmlformats.org/drawingml/2006/main" noChangeAspect="1"/>
             </wp:cNvGraphicFramePr>
@@ -2709,7 +2571,7 @@
               <a:graphicData uri="http://schemas.openxmlformats.org/drawingml/2006/picture">
                 <pic:pic xmlns:pic="http://schemas.openxmlformats.org/drawingml/2006/picture">
                   <pic:nvPicPr>
-                    <pic:cNvPr id="7" name="ucn_control_system_diagram_v5.png"/>
+                    <pic:cNvPr id="11" name="ucn_control_system_diagram_v6.png"/>
                     <pic:cNvPicPr/>
                   </pic:nvPicPr>
                   <pic:blipFill>
@@ -2727,7 +2589,7 @@
                   <pic:spPr>
                     <a:xfrm>
                       <a:off x="0" y="0"/>
-                      <a:ext cx="5943600" cy="3090545"/>
+                      <a:ext cx="5943600" cy="3497580"/>
                     </a:xfrm>
                     <a:prstGeom prst="rect">
                       <a:avLst/>
@@ -2776,16 +2638,11 @@
       <w:pPr>
         <w:spacing w:after="120"/>
       </w:pPr>
-      <w:proofErr w:type="gramStart"/>
       <w:r>
         <w:t xml:space="preserve">The </w:t>
       </w:r>
       <w:r>
-        <w:t xml:space="preserve"> main</w:t>
-      </w:r>
-      <w:proofErr w:type="gramEnd"/>
-      <w:r>
-        <w:t xml:space="preserve"> components</w:t>
+        <w:t xml:space="preserve"> main components</w:t>
       </w:r>
       <w:r>
         <w:t xml:space="preserve"> of the control system are</w:t>
@@ -2801,7 +2658,19 @@
         <w:spacing w:after="60"/>
       </w:pPr>
       <w:r>
-        <w:t xml:space="preserve">Power supply EPICS control system: this system would provide the EPICS control of the kicker magnet power supply.  </w:t>
+        <w:t>Power supply EPICS control system: this system would provide the EPICS control of the kic</w:t>
+      </w:r>
+      <w:r>
+        <w:t>ker magnet power supply; this would be used by cyclotron ops to configure the magnet.</w:t>
+      </w:r>
+      <w:r>
+        <w:t xml:space="preserve">  This sy</w:t>
+      </w:r>
+      <w:r>
+        <w:t>stem will also connect to the CS</w:t>
+      </w:r>
+      <w:r>
+        <w:t>S system.</w:t>
       </w:r>
     </w:p>
     <w:p>
@@ -2842,15 +2711,7 @@
         <w:t>.</w:t>
       </w:r>
       <w:r>
-        <w:t xml:space="preserve"> adding a fixed delay to the signal from the cyclotron blanking </w:t>
-      </w:r>
-      <w:proofErr w:type="spellStart"/>
-      <w:r>
-        <w:t>pulser</w:t>
-      </w:r>
-      <w:proofErr w:type="spellEnd"/>
-      <w:r>
-        <w:t>.</w:t>
+        <w:t xml:space="preserve"> adding a fixed delay to the signal from the cyclotron blanking pulser.</w:t>
       </w:r>
     </w:p>
     <w:p>
@@ -2980,6 +2841,7 @@
         <w:ind w:left="1440"/>
       </w:pPr>
       <w:r>
+        <w:lastRenderedPageBreak/>
         <w:t xml:space="preserve">We assume that the hardware and firmware for this module would be provided by the </w:t>
       </w:r>
       <w:r>
@@ -2999,11 +2861,7 @@
         <w:spacing w:after="60"/>
       </w:pPr>
       <w:r>
-        <w:t xml:space="preserve">KTM EPICs control system: this system would provide the EPICS control of the 1VM4 </w:t>
-      </w:r>
-      <w:r>
-        <w:lastRenderedPageBreak/>
-        <w:t>digitization and the kick inhibit.</w:t>
+        <w:t>KTM EPICs control system: this system would provide the EPICS control of the 1VM4 digitization and the kick inhibit.</w:t>
       </w:r>
       <w:r>
         <w:br/>
@@ -3025,16 +2883,28 @@
       </w:r>
     </w:p>
     <w:p>
+      <w:r>
+        <w:t xml:space="preserve">Note that you see in the diagram the </w:t>
+      </w:r>
+      <w:r>
+        <w:t>signals that provide the interlock of the kicker magnet operation; as noted, the design of those interlock systems will be descr</w:t>
+      </w:r>
+      <w:r>
+        <w:t>ibed in a different note</w:t>
+      </w:r>
+      <w:r>
+        <w:t>.</w:t>
+      </w:r>
+      <w:r>
+        <w:t xml:space="preserve"> </w:t>
+      </w:r>
+    </w:p>
+    <w:p>
       <w:pPr>
         <w:pStyle w:val="Heading1"/>
       </w:pPr>
-      <w:proofErr w:type="spellStart"/>
-      <w:r>
-        <w:t>Danfysik</w:t>
-      </w:r>
-      <w:proofErr w:type="spellEnd"/>
-      <w:r>
-        <w:t xml:space="preserve"> Power Supply EPICS Control System</w:t>
+      <w:r>
+        <w:t>Danfysik Power Supply EPICS Control System</w:t>
       </w:r>
     </w:p>
     <w:p>
@@ -3042,15 +2912,13 @@
         <w:spacing w:after="120"/>
       </w:pPr>
       <w:r>
-        <w:t xml:space="preserve">The EPICS control system would provide control of the actual kicker power supply to the cyclotron operations group.  </w:t>
-      </w:r>
-      <w:proofErr w:type="spellStart"/>
-      <w:r>
-        <w:t>Danfysik</w:t>
-      </w:r>
-      <w:proofErr w:type="spellEnd"/>
-      <w:r>
-        <w:t xml:space="preserve"> provided detailed user manual for power supply; a link to the manual is given at the end of this document.</w:t>
+        <w:t xml:space="preserve">The EPICS control system would provide control of the actual kicker power supply to the cyclotron operations group.  Danfysik provided </w:t>
+      </w:r>
+      <w:r>
+        <w:t xml:space="preserve">a </w:t>
+      </w:r>
+      <w:r>
+        <w:t>detailed user manual for power supply; a link to the manual is given at the end of this document.</w:t>
       </w:r>
     </w:p>
     <w:p>
@@ -3063,6 +2931,32 @@
     </w:p>
     <w:p>
       <w:pPr>
+        <w:spacing w:after="120"/>
+      </w:pPr>
+      <w:r>
+        <w:t xml:space="preserve">This EPICS system will also need to provide information to the Central </w:t>
+      </w:r>
+      <w:r>
+        <w:t>Safety System (CS</w:t>
+      </w:r>
+      <w:r>
+        <w:t>S); in particular, the EPICS system will need to pass along the information if the magnet reports any error co</w:t>
+      </w:r>
+      <w:r>
+        <w:t>ndition to the CSS; CS</w:t>
+      </w:r>
+      <w:r>
+        <w:t>S will need to know t</w:t>
+      </w:r>
+      <w:r>
+        <w:t xml:space="preserve">he status of this magnet before it allows </w:t>
+      </w:r>
+      <w:r>
+        <w:t>sending beam along 1A.</w:t>
+      </w:r>
+    </w:p>
+    <w:p>
+      <w:pPr>
         <w:pStyle w:val="Heading1"/>
       </w:pPr>
       <w:r>
@@ -3083,15 +2977,7 @@
         <w:t>shows</w:t>
       </w:r>
       <w:r>
-        <w:t xml:space="preserve"> the logic inputs/</w:t>
-      </w:r>
-      <w:proofErr w:type="spellStart"/>
-      <w:r>
-        <w:t>outpus</w:t>
-      </w:r>
-      <w:proofErr w:type="spellEnd"/>
-      <w:r>
-        <w:t xml:space="preserve"> from this module, as well as the VME control interface are shown below.</w:t>
+        <w:t xml:space="preserve"> the logic inputs/outpus from this module, as well as the VME control interface are shown below.</w:t>
       </w:r>
     </w:p>
     <w:p>
@@ -3102,6 +2988,7 @@
         <w:rPr>
           <w:noProof/>
         </w:rPr>
+        <w:lastRenderedPageBreak/>
         <w:drawing>
           <wp:inline distT="0" distB="0" distL="0" distR="0" wp14:anchorId="6A7AFE77" wp14:editId="644840C9">
             <wp:extent cx="5943600" cy="3036570"/>
@@ -3168,43 +3055,50 @@
         <w:fldChar w:fldCharType="end"/>
       </w:r>
       <w:r>
-        <w:t xml:space="preserve">: logical inputs and </w:t>
-      </w:r>
-      <w:proofErr w:type="spellStart"/>
-      <w:r>
-        <w:t>outpus</w:t>
-      </w:r>
-      <w:proofErr w:type="spellEnd"/>
-      <w:r>
-        <w:t xml:space="preserve"> of KSM</w:t>
+        <w:t>: logical inputs and outpus of KSM</w:t>
       </w:r>
     </w:p>
     <w:p/>
     <w:p/>
     <w:p>
       <w:r>
-        <w:t>For the KSM we have converged on re-using a VME module called a PPG (Programmable Pulse Generator) which was developed by the electronics development and DAQ groups and is used by a number of experiments around TRIUMF.  New firmware will need to be developed for the PPG, but the existing hardware should satisfy the KSM requirements.</w:t>
-      </w:r>
-      <w:r>
-        <w:t xml:space="preserve">  (Note the PPG does not have an optical output.  It may be possible to retrofit a KSM module with an optical output.  Otherwise we would use an external TTP-&gt;optical adaptor. Daryl already seems to have some of </w:t>
-      </w:r>
-      <w:r>
-        <w:lastRenderedPageBreak/>
-        <w:t>these.)</w:t>
+        <w:t xml:space="preserve">For the KSM </w:t>
+      </w:r>
+      <w:r>
+        <w:t xml:space="preserve">hardware we have converged on </w:t>
+      </w:r>
+      <w:r>
+        <w:t>using a</w:t>
+      </w:r>
+      <w:r>
+        <w:t>n existing</w:t>
+      </w:r>
+      <w:r>
+        <w:t xml:space="preserve"> VME module called a PPG (Programmable Pulse Generator) which was developed by the electronics development and DAQ groups and is used by a number of experiments around TRIUMF.  New firmware will need to be developed for the PPG, but the existing hardware should satisfy the KSM requirements.</w:t>
+      </w:r>
+      <w:r>
+        <w:t xml:space="preserve">  (Note the PPG does not have an optical output. </w:t>
+      </w:r>
+      <w:r>
+        <w:t>We will</w:t>
+      </w:r>
+      <w:r>
+        <w:t xml:space="preserve"> use an external TTP-&gt;optical adaptor. Daryl already seems to have some of these.)</w:t>
       </w:r>
     </w:p>
     <w:p/>
     <w:p>
       <w:r>
-        <w:t xml:space="preserve">This module would start by defining the time at which the magnet kick should start. This time could would by adding a fixed offset to the time from the cyclotron blanking </w:t>
-      </w:r>
-      <w:proofErr w:type="spellStart"/>
-      <w:r>
-        <w:t>pulser</w:t>
-      </w:r>
-      <w:proofErr w:type="spellEnd"/>
-      <w:r>
-        <w:t xml:space="preserve"> signal (input 1). The operator would need the ability to change the time offset of the kick signal (parameter PULSER_OFFSET). </w:t>
+        <w:t>The KSM</w:t>
+      </w:r>
+      <w:r>
+        <w:t xml:space="preserve"> would start by defining the time at which the magnet kick should start. This time would </w:t>
+      </w:r>
+      <w:r>
+        <w:t xml:space="preserve">be defined </w:t>
+      </w:r>
+      <w:r>
+        <w:t xml:space="preserve">by adding a fixed offset to the time from the cyclotron blanking pulser signal (input 1). The operator would need the ability to change the time offset of the kick signal (parameter PULSER_OFFSET). </w:t>
       </w:r>
       <w:r>
         <w:t xml:space="preserve"> A copy of this</w:t>
@@ -3247,7 +3141,13 @@
         <w:t xml:space="preserve">then </w:t>
       </w:r>
       <w:r>
-        <w:t>define the actual short term and longer term sequence for kicker magnet; i</w:t>
+        <w:t xml:space="preserve">define the actual short term and longer term sequence for </w:t>
+      </w:r>
+      <w:r>
+        <w:t xml:space="preserve">the </w:t>
+      </w:r>
+      <w:r>
+        <w:t>kicker magnet; i</w:t>
       </w:r>
       <w:r>
         <w:t>.</w:t>
@@ -3338,16 +3238,15 @@
       <w:r>
         <w:t xml:space="preserve">KICK_FRACTION) of beam buckets to </w:t>
       </w:r>
-      <w:proofErr w:type="spellStart"/>
-      <w:r>
-        <w:t>beamline</w:t>
-      </w:r>
-      <w:proofErr w:type="spellEnd"/>
-      <w:r>
-        <w:t xml:space="preserve"> 1U.</w:t>
-      </w:r>
-      <w:r>
-        <w:t xml:space="preserve">  It would repeat kicking a fraction of buckets for a configurable </w:t>
+      <w:r>
+        <w:t>beamline 1U.</w:t>
+      </w:r>
+      <w:r>
+        <w:t xml:space="preserve">  It would repeat kicking a fraction of buckets for a </w:t>
+      </w:r>
+      <w:r>
+        <w:lastRenderedPageBreak/>
+        <w:t xml:space="preserve">configurable </w:t>
       </w:r>
       <w:r>
         <w:t xml:space="preserve">ON </w:t>
@@ -3438,7 +3337,6 @@
         <w:rPr>
           <w:noProof/>
         </w:rPr>
-        <w:lastRenderedPageBreak/>
         <w:drawing>
           <wp:inline distT="0" distB="0" distL="0" distR="0" wp14:anchorId="6A60E4BD" wp14:editId="331DFFC7">
             <wp:extent cx="5943600" cy="4594860"/>
@@ -3516,6 +3414,24 @@
       <w:r>
         <w:t>: diagram of short and long kicker cycles.</w:t>
       </w:r>
+      <w:r>
+        <w:t xml:space="preserve"> In this example we are kicking 1 out of each 6 beam buckets.</w:t>
+      </w:r>
+    </w:p>
+    <w:p>
+      <w:pPr>
+        <w:widowControl/>
+        <w:suppressAutoHyphens w:val="0"/>
+        <w:rPr>
+          <w:szCs w:val="24"/>
+        </w:rPr>
+      </w:pPr>
+      <w:r>
+        <w:rPr>
+          <w:szCs w:val="24"/>
+        </w:rPr>
+        <w:br w:type="page"/>
+      </w:r>
     </w:p>
     <w:p>
       <w:pPr>
@@ -3524,6 +3440,20 @@
           <w:szCs w:val="24"/>
         </w:rPr>
       </w:pPr>
+    </w:p>
+    <w:p>
+      <w:pPr>
+        <w:spacing w:after="120"/>
+        <w:rPr>
+          <w:szCs w:val="24"/>
+        </w:rPr>
+      </w:pPr>
+      <w:r>
+        <w:rPr>
+          <w:szCs w:val="24"/>
+        </w:rPr>
+        <w:t>Below we shows the proposed list of VME parameters that would control the above operation.</w:t>
+      </w:r>
     </w:p>
     <w:p>
       <w:pPr>
@@ -3643,15 +3573,7 @@
               <w:t>If set to 0, then the KSM will not operate magnet</w:t>
             </w:r>
             <w:r>
-              <w:t xml:space="preserve"> (</w:t>
-            </w:r>
-            <w:proofErr w:type="spellStart"/>
-            <w:r>
-              <w:t>ie</w:t>
-            </w:r>
-            <w:proofErr w:type="spellEnd"/>
-            <w:r>
-              <w:t>, output 1 will not go high).</w:t>
+              <w:t xml:space="preserve"> (ie, output 1 will not go high).</w:t>
             </w:r>
           </w:p>
         </w:tc>
@@ -3698,15 +3620,7 @@
               <w:t>Setting this parameter to 1 will set</w:t>
             </w:r>
             <w:r>
-              <w:t xml:space="preserve"> permanently turn on the kicker magnet, </w:t>
-            </w:r>
-            <w:proofErr w:type="spellStart"/>
-            <w:r>
-              <w:t>ie</w:t>
-            </w:r>
-            <w:proofErr w:type="spellEnd"/>
-            <w:r>
-              <w:t xml:space="preserve"> set output 1 high.</w:t>
+              <w:t xml:space="preserve"> permanently turn on the kicker magnet, ie set output 1 high.</w:t>
             </w:r>
           </w:p>
         </w:tc>
@@ -3753,15 +3667,7 @@
               <w:spacing w:after="120"/>
             </w:pPr>
             <w:r>
-              <w:t xml:space="preserve">Fixed offset to add to cyclotron blanking </w:t>
-            </w:r>
-            <w:proofErr w:type="spellStart"/>
-            <w:r>
-              <w:t>pulser</w:t>
-            </w:r>
-            <w:proofErr w:type="spellEnd"/>
-            <w:r>
-              <w:t xml:space="preserve"> before subsequent operations</w:t>
+              <w:t>Fixed offset to add to cyclotron blanking pulser before subsequent operations</w:t>
             </w:r>
           </w:p>
         </w:tc>
@@ -3795,7 +3701,6 @@
               <w:spacing w:after="120"/>
             </w:pPr>
             <w:r>
-              <w:lastRenderedPageBreak/>
               <w:t>KICK_FRACTION</w:t>
             </w:r>
           </w:p>
@@ -3809,23 +3714,7 @@
               <w:spacing w:after="120"/>
             </w:pPr>
             <w:r>
-              <w:t xml:space="preserve">Defines fraction of beam buckets kicked to </w:t>
-            </w:r>
-            <w:proofErr w:type="spellStart"/>
-            <w:r>
-              <w:t>beamline</w:t>
-            </w:r>
-            <w:proofErr w:type="spellEnd"/>
-            <w:r>
-              <w:t xml:space="preserve"> 1U.  Specifically, means we will kick one bucket to 1U and then let KICK_FRACTION-1 buckets go to </w:t>
-            </w:r>
-            <w:proofErr w:type="spellStart"/>
-            <w:r>
-              <w:t>beamline</w:t>
-            </w:r>
-            <w:proofErr w:type="spellEnd"/>
-            <w:r>
-              <w:t xml:space="preserve"> 1A; so 1/KICK_FRACTION buckets will go to 1U.</w:t>
+              <w:t>Defines fraction of beam buckets kicked to beamline 1U.  Specifically, means we will kick one bucket to 1U and then let KICK_FRACTION-1 buckets go to beamline 1A; so 1/KICK_FRACTION buckets will go to 1U.</w:t>
             </w:r>
           </w:p>
         </w:tc>
@@ -4061,6 +3950,7 @@
               <w:spacing w:after="120"/>
             </w:pPr>
             <w:r>
+              <w:lastRenderedPageBreak/>
               <w:t>Register has no effect in DC mode.</w:t>
             </w:r>
           </w:p>
@@ -4074,6 +3964,7 @@
               <w:spacing w:after="120"/>
             </w:pPr>
             <w:r>
+              <w:lastRenderedPageBreak/>
               <w:t>r/w ; n/a</w:t>
             </w:r>
           </w:p>
@@ -4092,6 +3983,7 @@
               <w:spacing w:after="120"/>
             </w:pPr>
             <w:r>
+              <w:lastRenderedPageBreak/>
               <w:t>KSM_STATUS</w:t>
             </w:r>
           </w:p>
@@ -4234,15 +4126,7 @@
         <w:t>T</w:t>
       </w:r>
       <w:r>
-        <w:t xml:space="preserve">he KSM will also have an inhibit input.  If the inhibit input goes </w:t>
-      </w:r>
-      <w:proofErr w:type="gramStart"/>
-      <w:r>
-        <w:t>high</w:t>
-      </w:r>
-      <w:proofErr w:type="gramEnd"/>
-      <w:r>
-        <w:t xml:space="preserve"> then the KSM should </w:t>
+        <w:t xml:space="preserve">he KSM will also have an inhibit input.  If the inhibit input goes high then the KSM should </w:t>
       </w:r>
       <w:r>
         <w:t>immediately ramp down kicker magnet (if it is on) and stay down.</w:t>
@@ -4253,7 +4137,6 @@
         <w:spacing w:after="120"/>
       </w:pPr>
       <w:r>
-        <w:lastRenderedPageBreak/>
         <w:t xml:space="preserve">Additionally, the KSM should have some logic where the magnet will </w:t>
       </w:r>
       <w:r>
@@ -4323,57 +4206,6 @@
     </w:p>
     <w:p>
       <w:pPr>
-        <w:numPr>
-          <w:ilvl w:val="0"/>
-          <w:numId w:val="1"/>
-        </w:numPr>
-        <w:spacing w:after="60"/>
-      </w:pPr>
-      <w:r>
-        <w:t xml:space="preserve">Reading/controlling PLCs that monitor the various kicker interlocks. These interlocks would include – </w:t>
-      </w:r>
-    </w:p>
-    <w:p>
-      <w:pPr>
-        <w:numPr>
-          <w:ilvl w:val="1"/>
-          <w:numId w:val="1"/>
-        </w:numPr>
-        <w:spacing w:after="60"/>
-      </w:pPr>
-      <w:r>
-        <w:t xml:space="preserve">The Enable interlock from UCN Source will have to also include an "UCN Area enable" (area armed, gates locked, certain magnets ON, and Beam-blocker OUT). </w:t>
-      </w:r>
-    </w:p>
-    <w:p>
-      <w:pPr>
-        <w:numPr>
-          <w:ilvl w:val="1"/>
-          <w:numId w:val="1"/>
-        </w:numPr>
-      </w:pPr>
-      <w:r>
-        <w:t xml:space="preserve">The Enable interlock from </w:t>
-      </w:r>
-      <w:proofErr w:type="spellStart"/>
-      <w:r>
-        <w:t>beamline</w:t>
-      </w:r>
-      <w:proofErr w:type="spellEnd"/>
-      <w:r>
-        <w:t xml:space="preserve"> controls will have to include a BL1A enable (i.e. a "BL1A ON/BL1B OFF" condition, because the dipole magnet 1BVB2 sits between the kicker and septum magnets, and is ON when BL1B is running). The </w:t>
-      </w:r>
-      <w:proofErr w:type="spellStart"/>
-      <w:r>
-        <w:t>prescaler</w:t>
-      </w:r>
-      <w:proofErr w:type="spellEnd"/>
-      <w:r>
-        <w:t xml:space="preserve"> or BL1U:BL1A current ratio is also folded into this signal, we presume.</w:t>
-      </w:r>
-    </w:p>
-    <w:p>
-      <w:pPr>
         <w:spacing w:after="120"/>
       </w:pPr>
     </w:p>
@@ -4387,53 +4219,19 @@
     </w:p>
     <w:p>
       <w:r>
-        <w:t xml:space="preserve">The TRIUMF beam has a microstructure of bursts a few nanoseconds wide separated by 43 nanoseconds (RF frequency 23 MHz). The time monitor is a capacitive pickoff, 1VM4, located just downstream of the kicker. The pickoff is sensitive to the 23 MHz microstructure. The raw signal is fed to a broadband preamp followed by a tuned second stage operating at the second harmonic, 46 MHz. The output of the tuned stage is a 46 MHz sine wave whose envelope follows the beam current. The bandwidth of the second stage can be adjusted to trade settling time against noise (low noise = long settling time). It is now set to settle (several 1/e time constants) in 1 μs. At this time constant, the electronic noise is 0.15 </w:t>
-      </w:r>
-      <w:proofErr w:type="spellStart"/>
-      <w:r>
-        <w:t>μA</w:t>
-      </w:r>
-      <w:proofErr w:type="spellEnd"/>
-      <w:r>
-        <w:t>. The monitor and front-end electronics are already in place.</w:t>
+        <w:t xml:space="preserve">The TRIUMF beam has a microstructure of bursts a few nanoseconds wide separated by 43 nanoseconds (RF frequency 23 MHz). The </w:t>
+      </w:r>
+      <w:r>
+        <w:t xml:space="preserve">kicker </w:t>
+      </w:r>
+      <w:r>
+        <w:t>time monitor is a capacitive pickoff, 1VM4, located just downstream of the kicker. The pickoff is sensitive to the 23 MHz microstructure. The raw signal is fed to a broadband preamp followed by a tuned second stage operating at the second harmonic, 46 MHz. The output of the tuned stage is a 46 MHz sine wave whose envelope follows the beam current. The bandwidth of the second stage can be adjusted to trade settling time against noise (low noise = long settling time). It is now set to settle (several 1/e time constants) in 1 μs. At this time constant, the electronic noise is 0.15 μA. The monitor and front-end electronics are already in place.</w:t>
       </w:r>
     </w:p>
     <w:p/>
     <w:p>
       <w:r>
-        <w:t xml:space="preserve">The electronics handles beam currents of 0 </w:t>
-      </w:r>
-      <w:proofErr w:type="spellStart"/>
-      <w:r>
-        <w:t>μA</w:t>
-      </w:r>
-      <w:proofErr w:type="spellEnd"/>
-      <w:r>
-        <w:t xml:space="preserve"> – 120 </w:t>
-      </w:r>
-      <w:proofErr w:type="spellStart"/>
-      <w:r>
-        <w:t>μA</w:t>
-      </w:r>
-      <w:proofErr w:type="spellEnd"/>
-      <w:r>
-        <w:t xml:space="preserve">. The input is </w:t>
-      </w:r>
-      <w:proofErr w:type="spellStart"/>
-      <w:r>
-        <w:t>triax</w:t>
-      </w:r>
-      <w:proofErr w:type="spellEnd"/>
-      <w:r>
-        <w:t xml:space="preserve"> cable from the capacitive pickoff and the output is normal Coax. Leonid </w:t>
-      </w:r>
-      <w:proofErr w:type="spellStart"/>
-      <w:r>
-        <w:t>Kurchaninov</w:t>
-      </w:r>
-      <w:proofErr w:type="spellEnd"/>
-      <w:r>
-        <w:t xml:space="preserve"> has the details. We have to use the signal from the time pickoff to deliver a kicker signal synchronized with the arrival of the beam at the kicker, and to prevent kicking if the contamination in the beam-off-notch is too high.</w:t>
+        <w:t>The electronics handles beam currents of 0 μA – 120 μA. The input is triax cable from the capacitive pickoff and the output is normal Coax. Leonid Kurchaninov has the details. We have to use the signal from the time pickoff to deliver a kicker signal synchronized with the arrival of the beam at the kicker, and to prevent kicking if the contamination in the beam-off-notch is too high.</w:t>
       </w:r>
     </w:p>
     <w:p>
@@ -4455,7 +4253,16 @@
         <w:t xml:space="preserve"> </w:t>
       </w:r>
       <w:r>
-        <w:t>MHz signal down to a signal with 1us variations. We would then digitize the signal with a sampling of 0.2-1.0 MHz. The digitized signal should clearly show the 50</w:t>
+        <w:t>MHz signal down to a signal with 1us variations. We would then digitize t</w:t>
+      </w:r>
+      <w:r>
+        <w:t>he signal with a sampling of 0.5</w:t>
+      </w:r>
+      <w:r>
+        <w:t>-2</w:t>
+      </w:r>
+      <w:r>
+        <w:t>.0 MHz. The digitized signal should clearly show the 50</w:t>
       </w:r>
       <w:r>
         <w:t xml:space="preserve"> μ</w:t>
@@ -4539,8 +4346,13 @@
         <w:t xml:space="preserve">M </w:t>
       </w:r>
       <w:r>
-        <w:t xml:space="preserve">to the cyclotron operations group. </w:t>
-      </w:r>
+        <w:t xml:space="preserve">to </w:t>
+      </w:r>
+      <w:r>
+        <w:t>the cyclotron operations group, as well as providing a diagnostic picture showing the digitized 1VM4 signal around the blanking notch.</w:t>
+      </w:r>
+      <w:bookmarkStart w:id="0" w:name="_GoBack"/>
+      <w:bookmarkEnd w:id="0"/>
     </w:p>
     <w:p/>
     <w:p>
@@ -4634,15 +4446,7 @@
         <w:t xml:space="preserve">; this would allow for the operation of the </w:t>
       </w:r>
       <w:r>
-        <w:t xml:space="preserve">kicker magnet in ‘DC mode’, </w:t>
-      </w:r>
-      <w:proofErr w:type="spellStart"/>
-      <w:r>
-        <w:t>ie</w:t>
-      </w:r>
-      <w:proofErr w:type="spellEnd"/>
-      <w:r>
-        <w:t xml:space="preserve"> where all the beam was directed to 1U during summer 2016.</w:t>
+        <w:t>kicker magnet in ‘DC mode’, ie where all the beam was directed to 1U during summer 2016.</w:t>
       </w:r>
     </w:p>
     <w:p>
@@ -4654,23 +4458,7 @@
         <w:spacing w:after="60"/>
       </w:pPr>
       <w:r>
-        <w:t xml:space="preserve">Stage 2: </w:t>
-      </w:r>
-      <w:proofErr w:type="gramStart"/>
-      <w:r>
-        <w:t>the</w:t>
-      </w:r>
-      <w:proofErr w:type="gramEnd"/>
-      <w:r>
-        <w:t xml:space="preserve"> SciTech and controls groups would only implement the control functionality of the KSM module. The KSM module is the critical piece necessary to actually operate the kicker in its regular, kicking mode; having this module would allow for earlier commissioning of the UCN </w:t>
-      </w:r>
-      <w:proofErr w:type="spellStart"/>
-      <w:r>
-        <w:t>beamline</w:t>
-      </w:r>
-      <w:proofErr w:type="spellEnd"/>
-      <w:r>
-        <w:t xml:space="preserve"> in fall 2016</w:t>
+        <w:t>Stage 2: the SciTech and controls groups would only implement the control functionality of the KSM module. The KSM module is the critical piece necessary to actually operate the kicker in its regular, kicking mode; having this module would allow for earlier commissioning of the UCN beamline in fall 2016</w:t>
       </w:r>
     </w:p>
     <w:p>
@@ -4705,15 +4493,7 @@
         <w:t>Stage 3</w:t>
       </w:r>
       <w:r>
-        <w:t xml:space="preserve">: based on the results of the first stage, the </w:t>
-      </w:r>
-      <w:proofErr w:type="spellStart"/>
-      <w:r>
-        <w:t>edev</w:t>
-      </w:r>
-      <w:proofErr w:type="spellEnd"/>
-      <w:r>
-        <w:t xml:space="preserve"> and controls groups would then create the KTM module.</w:t>
+        <w:t>: based on the results of the first stage, the edev and controls groups would then create the KTM module.</w:t>
       </w:r>
       <w:r>
         <w:t xml:space="preserve">  T</w:t>
@@ -4743,15 +4523,7 @@
     </w:p>
     <w:p>
       <w:r>
-        <w:t xml:space="preserve">UCN kicker power supply user manual (from </w:t>
-      </w:r>
-      <w:proofErr w:type="spellStart"/>
-      <w:r>
-        <w:t>Danfysik</w:t>
-      </w:r>
-      <w:proofErr w:type="spellEnd"/>
-      <w:r>
-        <w:t>)</w:t>
+        <w:t>UCN kicker power supply user manual (from Danfysik)</w:t>
       </w:r>
     </w:p>
     <w:p>
@@ -4768,10 +4540,7 @@
       </w:r>
     </w:p>
     <w:p/>
-    <w:p>
-      <w:bookmarkStart w:id="0" w:name="_GoBack"/>
-      <w:bookmarkEnd w:id="0"/>
-    </w:p>
+    <w:p/>
     <w:p>
       <w:pPr>
         <w:rPr>
@@ -5200,7 +4969,7 @@
               <w:sz w:val="16"/>
               <w:szCs w:val="16"/>
             </w:rPr>
-            <w:t>15</w:t>
+            <w:t>13</w:t>
           </w:r>
           <w:r>
             <w:rPr>
@@ -5793,7 +5562,7 @@
   <w:abstractNum w:abstractNumId="0">
     <w:nsid w:val="FFFFFF1D"/>
     <w:multiLevelType w:val="multilevel"/>
-    <w:tmpl w:val="13F61196"/>
+    <w:tmpl w:val="C4E2935E"/>
     <w:lvl w:ilvl="0">
       <w:start w:val="1"/>
       <w:numFmt w:val="bullet"/>

</xml_diff>